<commit_message>
added a little more technical detail to the report
</commit_message>
<xml_diff>
--- a/Technical_Report.docx
+++ b/Technical_Report.docx
@@ -200,7 +200,25 @@
           <w:sz w:val="24"/>
           <w:szCs w:val="24"/>
         </w:rPr>
-        <w:t>The AlphaVantage financial API which we used to grab monthly closing price information on each of the S&amp;P 500 companies.</w:t>
+        <w:t xml:space="preserve">The </w:t>
+      </w:r>
+      <w:proofErr w:type="spellStart"/>
+      <w:r>
+        <w:rPr>
+          <w:rFonts w:ascii="Times New Roman" w:hAnsi="Times New Roman" w:cs="Times New Roman"/>
+          <w:sz w:val="24"/>
+          <w:szCs w:val="24"/>
+        </w:rPr>
+        <w:t>AlphaVantage</w:t>
+      </w:r>
+      <w:proofErr w:type="spellEnd"/>
+      <w:r>
+        <w:rPr>
+          <w:rFonts w:ascii="Times New Roman" w:hAnsi="Times New Roman" w:cs="Times New Roman"/>
+          <w:sz w:val="24"/>
+          <w:szCs w:val="24"/>
+        </w:rPr>
+        <w:t xml:space="preserve"> financial API which we used to grab monthly closing price information on each of the S&amp;P 500 companies.</w:t>
       </w:r>
       <w:r>
         <w:rPr>
@@ -234,33 +252,131 @@
           <w:sz w:val="24"/>
           <w:szCs w:val="24"/>
         </w:rPr>
-        <w:t>Reading data from the CSV was simply a manner of converting the CSV to a Pandas dataframe.</w:t>
-      </w:r>
-    </w:p>
-    <w:p>
-      <w:pPr>
-        <w:rPr>
-          <w:rFonts w:ascii="Times New Roman" w:hAnsi="Times New Roman" w:cs="Times New Roman"/>
-          <w:sz w:val="24"/>
-          <w:szCs w:val="24"/>
-        </w:rPr>
-      </w:pPr>
-    </w:p>
-    <w:p>
-      <w:pPr>
-        <w:rPr>
-          <w:rFonts w:ascii="Times New Roman" w:hAnsi="Times New Roman" w:cs="Times New Roman"/>
-          <w:sz w:val="24"/>
-          <w:szCs w:val="24"/>
-        </w:rPr>
-      </w:pPr>
-      <w:r>
-        <w:rPr>
-          <w:rFonts w:ascii="Times New Roman" w:hAnsi="Times New Roman" w:cs="Times New Roman"/>
-          <w:sz w:val="24"/>
-          <w:szCs w:val="24"/>
-        </w:rPr>
-        <w:t>For the AlphaVantage API, we created a loop that could collect monthly closing prices from October 2019 to March 2020 for each company. Because there is a limit on the number of API hits for free accounts, we had to stagger calls to get around the time restrictions. We then parsed the JSON and grabbed the necessary information to construct a CSV/Pandas dataframe that contained exactly what we wanted.</w:t>
+        <w:t xml:space="preserve">Reading data from the CSV was simply a manner of converting the CSV to a Pandas </w:t>
+      </w:r>
+      <w:proofErr w:type="spellStart"/>
+      <w:r>
+        <w:rPr>
+          <w:rFonts w:ascii="Times New Roman" w:hAnsi="Times New Roman" w:cs="Times New Roman"/>
+          <w:sz w:val="24"/>
+          <w:szCs w:val="24"/>
+        </w:rPr>
+        <w:t>dataframe</w:t>
+      </w:r>
+      <w:proofErr w:type="spellEnd"/>
+      <w:r>
+        <w:rPr>
+          <w:rFonts w:ascii="Times New Roman" w:hAnsi="Times New Roman" w:cs="Times New Roman"/>
+          <w:sz w:val="24"/>
+          <w:szCs w:val="24"/>
+        </w:rPr>
+        <w:t>.</w:t>
+      </w:r>
+    </w:p>
+    <w:p>
+      <w:pPr>
+        <w:rPr>
+          <w:rFonts w:ascii="Times New Roman" w:hAnsi="Times New Roman" w:cs="Times New Roman"/>
+          <w:sz w:val="24"/>
+          <w:szCs w:val="24"/>
+        </w:rPr>
+      </w:pPr>
+    </w:p>
+    <w:p>
+      <w:pPr>
+        <w:rPr>
+          <w:rFonts w:ascii="Times New Roman" w:hAnsi="Times New Roman" w:cs="Times New Roman"/>
+          <w:sz w:val="24"/>
+          <w:szCs w:val="24"/>
+        </w:rPr>
+      </w:pPr>
+      <w:r>
+        <w:rPr>
+          <w:rFonts w:ascii="Times New Roman" w:hAnsi="Times New Roman" w:cs="Times New Roman"/>
+          <w:sz w:val="24"/>
+          <w:szCs w:val="24"/>
+        </w:rPr>
+        <w:t xml:space="preserve">For the </w:t>
+      </w:r>
+      <w:proofErr w:type="spellStart"/>
+      <w:r>
+        <w:rPr>
+          <w:rFonts w:ascii="Times New Roman" w:hAnsi="Times New Roman" w:cs="Times New Roman"/>
+          <w:sz w:val="24"/>
+          <w:szCs w:val="24"/>
+        </w:rPr>
+        <w:t>AlphaVantage</w:t>
+      </w:r>
+      <w:proofErr w:type="spellEnd"/>
+      <w:r>
+        <w:rPr>
+          <w:rFonts w:ascii="Times New Roman" w:hAnsi="Times New Roman" w:cs="Times New Roman"/>
+          <w:sz w:val="24"/>
+          <w:szCs w:val="24"/>
+        </w:rPr>
+        <w:t xml:space="preserve"> API, we created a loop that could collect monthly closing prices from October 2019 to March 2020 for each company. Because there is a limit on the number of API hits for free accounts, we had to stagger calls to get around the time restrictions. We then parsed the JSON and grabbed the necessary information to construct a CSV/Pandas </w:t>
+      </w:r>
+      <w:proofErr w:type="spellStart"/>
+      <w:r>
+        <w:rPr>
+          <w:rFonts w:ascii="Times New Roman" w:hAnsi="Times New Roman" w:cs="Times New Roman"/>
+          <w:sz w:val="24"/>
+          <w:szCs w:val="24"/>
+        </w:rPr>
+        <w:t>dataframe</w:t>
+      </w:r>
+      <w:proofErr w:type="spellEnd"/>
+      <w:r>
+        <w:rPr>
+          <w:rFonts w:ascii="Times New Roman" w:hAnsi="Times New Roman" w:cs="Times New Roman"/>
+          <w:sz w:val="24"/>
+          <w:szCs w:val="24"/>
+        </w:rPr>
+        <w:t xml:space="preserve"> that contained exactly what we wanted.</w:t>
+      </w:r>
+    </w:p>
+    <w:p>
+      <w:pPr>
+        <w:rPr>
+          <w:rFonts w:ascii="Times New Roman" w:hAnsi="Times New Roman" w:cs="Times New Roman"/>
+          <w:sz w:val="24"/>
+          <w:szCs w:val="24"/>
+        </w:rPr>
+      </w:pPr>
+    </w:p>
+    <w:p>
+      <w:pPr>
+        <w:rPr>
+          <w:rFonts w:ascii="Times New Roman" w:hAnsi="Times New Roman" w:cs="Times New Roman"/>
+          <w:sz w:val="24"/>
+          <w:szCs w:val="24"/>
+        </w:rPr>
+      </w:pPr>
+      <w:r>
+        <w:rPr>
+          <w:rFonts w:ascii="Times New Roman" w:hAnsi="Times New Roman" w:cs="Times New Roman"/>
+          <w:sz w:val="24"/>
+          <w:szCs w:val="24"/>
+        </w:rPr>
+        <w:t xml:space="preserve">To query for the specific JSON we want, we pass in the stock symbol and the month we’re interested in into the API and pull out the element in “Monthly Time Series” “[Month]” “4. close” in the JSON. We then put that information into our skeleton </w:t>
+      </w:r>
+      <w:proofErr w:type="spellStart"/>
+      <w:r>
+        <w:rPr>
+          <w:rFonts w:ascii="Times New Roman" w:hAnsi="Times New Roman" w:cs="Times New Roman"/>
+          <w:sz w:val="24"/>
+          <w:szCs w:val="24"/>
+        </w:rPr>
+        <w:t>dataframe</w:t>
+      </w:r>
+      <w:proofErr w:type="spellEnd"/>
+      <w:r>
+        <w:rPr>
+          <w:rFonts w:ascii="Times New Roman" w:hAnsi="Times New Roman" w:cs="Times New Roman"/>
+          <w:sz w:val="24"/>
+          <w:szCs w:val="24"/>
+        </w:rPr>
+        <w:t>, which has a row for each stock and a column for the symbol and each of the six months.</w:t>
       </w:r>
     </w:p>
     <w:p>
@@ -362,7 +478,36 @@
           <w:szCs w:val="24"/>
         </w:rPr>
       </w:pPr>
-      <w:r>
+    </w:p>
+    <w:p>
+      <w:pPr>
+        <w:rPr>
+          <w:rFonts w:ascii="Times New Roman" w:hAnsi="Times New Roman" w:cs="Times New Roman"/>
+          <w:sz w:val="24"/>
+          <w:szCs w:val="24"/>
+        </w:rPr>
+      </w:pPr>
+    </w:p>
+    <w:p>
+      <w:pPr>
+        <w:rPr>
+          <w:rFonts w:ascii="Times New Roman" w:hAnsi="Times New Roman" w:cs="Times New Roman"/>
+          <w:sz w:val="24"/>
+          <w:szCs w:val="24"/>
+        </w:rPr>
+      </w:pPr>
+    </w:p>
+    <w:p>
+      <w:pPr>
+        <w:rPr>
+          <w:rFonts w:ascii="Times New Roman" w:hAnsi="Times New Roman" w:cs="Times New Roman"/>
+          <w:sz w:val="24"/>
+          <w:szCs w:val="24"/>
+        </w:rPr>
+      </w:pPr>
+    </w:p>
+    <w:p>
+      <w:pPr>
         <w:rPr>
           <w:rFonts w:ascii="Times New Roman" w:hAnsi="Times New Roman" w:cs="Times New Roman"/>
           <w:b/>
@@ -370,6 +515,16 @@
           <w:sz w:val="24"/>
           <w:szCs w:val="24"/>
         </w:rPr>
+      </w:pPr>
+      <w:r>
+        <w:rPr>
+          <w:rFonts w:ascii="Times New Roman" w:hAnsi="Times New Roman" w:cs="Times New Roman"/>
+          <w:b/>
+          <w:bCs/>
+          <w:sz w:val="24"/>
+          <w:szCs w:val="24"/>
+        </w:rPr>
+        <w:lastRenderedPageBreak/>
         <w:t>Load</w:t>
       </w:r>
     </w:p>
@@ -396,76 +551,182 @@
           <w:sz w:val="24"/>
           <w:szCs w:val="24"/>
         </w:rPr>
-        <w:t>We created a Postgres database (named ‘financial_db’) which contains two tables, each reflecting the data we grabbed from one of our data sources:</w:t>
-      </w:r>
-    </w:p>
-    <w:p>
-      <w:pPr>
-        <w:rPr>
-          <w:rFonts w:ascii="Times New Roman" w:hAnsi="Times New Roman" w:cs="Times New Roman"/>
-          <w:sz w:val="24"/>
-          <w:szCs w:val="24"/>
-        </w:rPr>
-      </w:pPr>
-    </w:p>
-    <w:p>
-      <w:pPr>
-        <w:rPr>
-          <w:rFonts w:ascii="Times New Roman" w:hAnsi="Times New Roman" w:cs="Times New Roman"/>
-          <w:sz w:val="24"/>
-          <w:szCs w:val="24"/>
-        </w:rPr>
-      </w:pPr>
-      <w:r>
-        <w:rPr>
-          <w:rFonts w:ascii="Times New Roman" w:hAnsi="Times New Roman" w:cs="Times New Roman"/>
-          <w:sz w:val="24"/>
-          <w:szCs w:val="24"/>
-        </w:rPr>
-        <w:t>-A table called “company_info” which contains the high-level company information we grabbed from the public CSV on DataHub.</w:t>
-      </w:r>
-    </w:p>
-    <w:p>
-      <w:pPr>
-        <w:rPr>
-          <w:rFonts w:ascii="Times New Roman" w:hAnsi="Times New Roman" w:cs="Times New Roman"/>
-          <w:sz w:val="24"/>
-          <w:szCs w:val="24"/>
-        </w:rPr>
-      </w:pPr>
-      <w:r>
-        <w:rPr>
-          <w:rFonts w:ascii="Times New Roman" w:hAnsi="Times New Roman" w:cs="Times New Roman"/>
-          <w:sz w:val="24"/>
-          <w:szCs w:val="24"/>
-        </w:rPr>
-        <w:t>-A table called “closing_prices” which contains the specific month-by-month closing price information we grabbed from each company off of the Alpha Vantage JSON.</w:t>
-      </w:r>
-    </w:p>
-    <w:p>
-      <w:pPr>
-        <w:rPr>
-          <w:rFonts w:ascii="Times New Roman" w:hAnsi="Times New Roman" w:cs="Times New Roman"/>
-          <w:sz w:val="24"/>
-          <w:szCs w:val="24"/>
-        </w:rPr>
-      </w:pPr>
-    </w:p>
-    <w:p>
-      <w:pPr>
-        <w:rPr>
-          <w:rFonts w:ascii="Times New Roman" w:hAnsi="Times New Roman" w:cs="Times New Roman"/>
-          <w:sz w:val="24"/>
-          <w:szCs w:val="24"/>
-        </w:rPr>
-      </w:pPr>
-      <w:r>
-        <w:rPr>
-          <w:rFonts w:ascii="Times New Roman" w:hAnsi="Times New Roman" w:cs="Times New Roman"/>
-          <w:sz w:val="24"/>
-          <w:szCs w:val="24"/>
-        </w:rPr>
-        <w:t>We used Postgres because our data had well-defined columns we could reliably pull. Had the information been more variable, we may have opted for the free-form MongoDB. But because we had specific columns we knew we needed, we chose to go with Postgres.</w:t>
+        <w:t>We created a Postgres database (named ‘</w:t>
+      </w:r>
+      <w:proofErr w:type="spellStart"/>
+      <w:r>
+        <w:rPr>
+          <w:rFonts w:ascii="Times New Roman" w:hAnsi="Times New Roman" w:cs="Times New Roman"/>
+          <w:sz w:val="24"/>
+          <w:szCs w:val="24"/>
+        </w:rPr>
+        <w:t>financ</w:t>
+      </w:r>
+      <w:r>
+        <w:rPr>
+          <w:rFonts w:ascii="Times New Roman" w:hAnsi="Times New Roman" w:cs="Times New Roman"/>
+          <w:sz w:val="24"/>
+          <w:szCs w:val="24"/>
+        </w:rPr>
+        <w:t>e</w:t>
+      </w:r>
+      <w:r>
+        <w:rPr>
+          <w:rFonts w:ascii="Times New Roman" w:hAnsi="Times New Roman" w:cs="Times New Roman"/>
+          <w:sz w:val="24"/>
+          <w:szCs w:val="24"/>
+        </w:rPr>
+        <w:t>_db</w:t>
+      </w:r>
+      <w:proofErr w:type="spellEnd"/>
+      <w:r>
+        <w:rPr>
+          <w:rFonts w:ascii="Times New Roman" w:hAnsi="Times New Roman" w:cs="Times New Roman"/>
+          <w:sz w:val="24"/>
+          <w:szCs w:val="24"/>
+        </w:rPr>
+        <w:t>’) which contains two tables, each reflecting the data we grabbed from one of our data sources:</w:t>
+      </w:r>
+    </w:p>
+    <w:p>
+      <w:pPr>
+        <w:rPr>
+          <w:rFonts w:ascii="Times New Roman" w:hAnsi="Times New Roman" w:cs="Times New Roman"/>
+          <w:sz w:val="24"/>
+          <w:szCs w:val="24"/>
+        </w:rPr>
+      </w:pPr>
+    </w:p>
+    <w:p>
+      <w:pPr>
+        <w:rPr>
+          <w:rFonts w:ascii="Times New Roman" w:hAnsi="Times New Roman" w:cs="Times New Roman"/>
+          <w:sz w:val="24"/>
+          <w:szCs w:val="24"/>
+        </w:rPr>
+      </w:pPr>
+      <w:r>
+        <w:rPr>
+          <w:rFonts w:ascii="Times New Roman" w:hAnsi="Times New Roman" w:cs="Times New Roman"/>
+          <w:sz w:val="24"/>
+          <w:szCs w:val="24"/>
+        </w:rPr>
+        <w:t>-A table called “</w:t>
+      </w:r>
+      <w:proofErr w:type="spellStart"/>
+      <w:r>
+        <w:rPr>
+          <w:rFonts w:ascii="Times New Roman" w:hAnsi="Times New Roman" w:cs="Times New Roman"/>
+          <w:sz w:val="24"/>
+          <w:szCs w:val="24"/>
+        </w:rPr>
+        <w:t>company_info</w:t>
+      </w:r>
+      <w:proofErr w:type="spellEnd"/>
+      <w:r>
+        <w:rPr>
+          <w:rFonts w:ascii="Times New Roman" w:hAnsi="Times New Roman" w:cs="Times New Roman"/>
+          <w:sz w:val="24"/>
+          <w:szCs w:val="24"/>
+        </w:rPr>
+        <w:t xml:space="preserve">” which contains the high-level company information we grabbed from the public CSV on </w:t>
+      </w:r>
+      <w:proofErr w:type="spellStart"/>
+      <w:r>
+        <w:rPr>
+          <w:rFonts w:ascii="Times New Roman" w:hAnsi="Times New Roman" w:cs="Times New Roman"/>
+          <w:sz w:val="24"/>
+          <w:szCs w:val="24"/>
+        </w:rPr>
+        <w:t>DataHub</w:t>
+      </w:r>
+      <w:proofErr w:type="spellEnd"/>
+      <w:r>
+        <w:rPr>
+          <w:rFonts w:ascii="Times New Roman" w:hAnsi="Times New Roman" w:cs="Times New Roman"/>
+          <w:sz w:val="24"/>
+          <w:szCs w:val="24"/>
+        </w:rPr>
+        <w:t>.</w:t>
+      </w:r>
+    </w:p>
+    <w:p>
+      <w:pPr>
+        <w:rPr>
+          <w:rFonts w:ascii="Times New Roman" w:hAnsi="Times New Roman" w:cs="Times New Roman"/>
+          <w:sz w:val="24"/>
+          <w:szCs w:val="24"/>
+        </w:rPr>
+      </w:pPr>
+      <w:r>
+        <w:rPr>
+          <w:rFonts w:ascii="Times New Roman" w:hAnsi="Times New Roman" w:cs="Times New Roman"/>
+          <w:sz w:val="24"/>
+          <w:szCs w:val="24"/>
+        </w:rPr>
+        <w:t>-A table called “</w:t>
+      </w:r>
+      <w:proofErr w:type="spellStart"/>
+      <w:r>
+        <w:rPr>
+          <w:rFonts w:ascii="Times New Roman" w:hAnsi="Times New Roman" w:cs="Times New Roman"/>
+          <w:sz w:val="24"/>
+          <w:szCs w:val="24"/>
+        </w:rPr>
+        <w:t>closing_prices</w:t>
+      </w:r>
+      <w:proofErr w:type="spellEnd"/>
+      <w:r>
+        <w:rPr>
+          <w:rFonts w:ascii="Times New Roman" w:hAnsi="Times New Roman" w:cs="Times New Roman"/>
+          <w:sz w:val="24"/>
+          <w:szCs w:val="24"/>
+        </w:rPr>
+        <w:t>” which contains the specific month-by-month closing price information we grabbed from each company off of the Alpha Vantage JSON.</w:t>
+      </w:r>
+    </w:p>
+    <w:p>
+      <w:pPr>
+        <w:rPr>
+          <w:rFonts w:ascii="Times New Roman" w:hAnsi="Times New Roman" w:cs="Times New Roman"/>
+          <w:sz w:val="24"/>
+          <w:szCs w:val="24"/>
+        </w:rPr>
+      </w:pPr>
+    </w:p>
+    <w:p>
+      <w:pPr>
+        <w:rPr>
+          <w:rFonts w:ascii="Times New Roman" w:hAnsi="Times New Roman" w:cs="Times New Roman"/>
+          <w:sz w:val="24"/>
+          <w:szCs w:val="24"/>
+        </w:rPr>
+      </w:pPr>
+      <w:r>
+        <w:rPr>
+          <w:rFonts w:ascii="Times New Roman" w:hAnsi="Times New Roman" w:cs="Times New Roman"/>
+          <w:sz w:val="24"/>
+          <w:szCs w:val="24"/>
+        </w:rPr>
+        <w:t xml:space="preserve">We used Postgres because our data had well-defined columns we could reliably pull. Had the information been more variable, we may have opted for the free-form MongoDB. But because we had specific </w:t>
+      </w:r>
+      <w:proofErr w:type="gramStart"/>
+      <w:r>
+        <w:rPr>
+          <w:rFonts w:ascii="Times New Roman" w:hAnsi="Times New Roman" w:cs="Times New Roman"/>
+          <w:sz w:val="24"/>
+          <w:szCs w:val="24"/>
+        </w:rPr>
+        <w:t>columns</w:t>
+      </w:r>
+      <w:proofErr w:type="gramEnd"/>
+      <w:r>
+        <w:rPr>
+          <w:rFonts w:ascii="Times New Roman" w:hAnsi="Times New Roman" w:cs="Times New Roman"/>
+          <w:sz w:val="24"/>
+          <w:szCs w:val="24"/>
+        </w:rPr>
+        <w:t xml:space="preserve"> we knew we needed, we chose to go with Postgres.</w:t>
       </w:r>
     </w:p>
     <w:p>
@@ -511,13 +772,23 @@
           <w:szCs w:val="24"/>
         </w:rPr>
       </w:pPr>
-      <w:r>
-        <w:rPr>
-          <w:rFonts w:ascii="Times New Roman" w:hAnsi="Times New Roman" w:cs="Times New Roman"/>
-          <w:sz w:val="24"/>
-          <w:szCs w:val="24"/>
-        </w:rPr>
-        <w:t>company_info:</w:t>
+      <w:proofErr w:type="spellStart"/>
+      <w:r>
+        <w:rPr>
+          <w:rFonts w:ascii="Times New Roman" w:hAnsi="Times New Roman" w:cs="Times New Roman"/>
+          <w:sz w:val="24"/>
+          <w:szCs w:val="24"/>
+        </w:rPr>
+        <w:t>company_info</w:t>
+      </w:r>
+      <w:proofErr w:type="spellEnd"/>
+      <w:r>
+        <w:rPr>
+          <w:rFonts w:ascii="Times New Roman" w:hAnsi="Times New Roman" w:cs="Times New Roman"/>
+          <w:sz w:val="24"/>
+          <w:szCs w:val="24"/>
+        </w:rPr>
+        <w:t>:</w:t>
       </w:r>
     </w:p>
     <w:p>
@@ -604,13 +875,23 @@
           <w:szCs w:val="24"/>
         </w:rPr>
       </w:pPr>
-      <w:r>
-        <w:rPr>
-          <w:rFonts w:ascii="Times New Roman" w:hAnsi="Times New Roman" w:cs="Times New Roman"/>
-          <w:sz w:val="24"/>
-          <w:szCs w:val="24"/>
-        </w:rPr>
-        <w:t>company_name TEXT</w:t>
+      <w:proofErr w:type="spellStart"/>
+      <w:r>
+        <w:rPr>
+          <w:rFonts w:ascii="Times New Roman" w:hAnsi="Times New Roman" w:cs="Times New Roman"/>
+          <w:sz w:val="24"/>
+          <w:szCs w:val="24"/>
+        </w:rPr>
+        <w:t>company_name</w:t>
+      </w:r>
+      <w:proofErr w:type="spellEnd"/>
+      <w:r>
+        <w:rPr>
+          <w:rFonts w:ascii="Times New Roman" w:hAnsi="Times New Roman" w:cs="Times New Roman"/>
+          <w:sz w:val="24"/>
+          <w:szCs w:val="24"/>
+        </w:rPr>
+        <w:t xml:space="preserve"> TEXT</w:t>
       </w:r>
       <w:r>
         <w:rPr>
@@ -738,13 +1019,23 @@
           <w:szCs w:val="24"/>
         </w:rPr>
       </w:pPr>
-      <w:r>
-        <w:rPr>
-          <w:rFonts w:ascii="Times New Roman" w:hAnsi="Times New Roman" w:cs="Times New Roman"/>
-          <w:sz w:val="24"/>
-          <w:szCs w:val="24"/>
-        </w:rPr>
-        <w:t>price_earnings INT</w:t>
+      <w:proofErr w:type="spellStart"/>
+      <w:r>
+        <w:rPr>
+          <w:rFonts w:ascii="Times New Roman" w:hAnsi="Times New Roman" w:cs="Times New Roman"/>
+          <w:sz w:val="24"/>
+          <w:szCs w:val="24"/>
+        </w:rPr>
+        <w:t>price_earnings</w:t>
+      </w:r>
+      <w:proofErr w:type="spellEnd"/>
+      <w:r>
+        <w:rPr>
+          <w:rFonts w:ascii="Times New Roman" w:hAnsi="Times New Roman" w:cs="Times New Roman"/>
+          <w:sz w:val="24"/>
+          <w:szCs w:val="24"/>
+        </w:rPr>
+        <w:t xml:space="preserve"> INT</w:t>
       </w:r>
       <w:r>
         <w:rPr>
@@ -780,13 +1071,23 @@
           <w:szCs w:val="24"/>
         </w:rPr>
       </w:pPr>
-      <w:r>
-        <w:rPr>
-          <w:rFonts w:ascii="Times New Roman" w:hAnsi="Times New Roman" w:cs="Times New Roman"/>
-          <w:sz w:val="24"/>
-          <w:szCs w:val="24"/>
-        </w:rPr>
-        <w:t>dividend_yield INT</w:t>
+      <w:proofErr w:type="spellStart"/>
+      <w:r>
+        <w:rPr>
+          <w:rFonts w:ascii="Times New Roman" w:hAnsi="Times New Roman" w:cs="Times New Roman"/>
+          <w:sz w:val="24"/>
+          <w:szCs w:val="24"/>
+        </w:rPr>
+        <w:t>dividend_yield</w:t>
+      </w:r>
+      <w:proofErr w:type="spellEnd"/>
+      <w:r>
+        <w:rPr>
+          <w:rFonts w:ascii="Times New Roman" w:hAnsi="Times New Roman" w:cs="Times New Roman"/>
+          <w:sz w:val="24"/>
+          <w:szCs w:val="24"/>
+        </w:rPr>
+        <w:t xml:space="preserve"> INT</w:t>
       </w:r>
       <w:r>
         <w:rPr>
@@ -822,13 +1123,23 @@
           <w:szCs w:val="24"/>
         </w:rPr>
       </w:pPr>
-      <w:r>
-        <w:rPr>
-          <w:rFonts w:ascii="Times New Roman" w:hAnsi="Times New Roman" w:cs="Times New Roman"/>
-          <w:sz w:val="24"/>
-          <w:szCs w:val="24"/>
-        </w:rPr>
-        <w:t>year_low INT</w:t>
+      <w:proofErr w:type="spellStart"/>
+      <w:r>
+        <w:rPr>
+          <w:rFonts w:ascii="Times New Roman" w:hAnsi="Times New Roman" w:cs="Times New Roman"/>
+          <w:sz w:val="24"/>
+          <w:szCs w:val="24"/>
+        </w:rPr>
+        <w:t>year_low</w:t>
+      </w:r>
+      <w:proofErr w:type="spellEnd"/>
+      <w:r>
+        <w:rPr>
+          <w:rFonts w:ascii="Times New Roman" w:hAnsi="Times New Roman" w:cs="Times New Roman"/>
+          <w:sz w:val="24"/>
+          <w:szCs w:val="24"/>
+        </w:rPr>
+        <w:t xml:space="preserve"> INT</w:t>
       </w:r>
       <w:r>
         <w:rPr>
@@ -872,13 +1183,23 @@
           <w:szCs w:val="24"/>
         </w:rPr>
       </w:pPr>
-      <w:r>
-        <w:rPr>
-          <w:rFonts w:ascii="Times New Roman" w:hAnsi="Times New Roman" w:cs="Times New Roman"/>
-          <w:sz w:val="24"/>
-          <w:szCs w:val="24"/>
-        </w:rPr>
-        <w:t>year_high INT</w:t>
+      <w:proofErr w:type="spellStart"/>
+      <w:r>
+        <w:rPr>
+          <w:rFonts w:ascii="Times New Roman" w:hAnsi="Times New Roman" w:cs="Times New Roman"/>
+          <w:sz w:val="24"/>
+          <w:szCs w:val="24"/>
+        </w:rPr>
+        <w:t>year_high</w:t>
+      </w:r>
+      <w:proofErr w:type="spellEnd"/>
+      <w:r>
+        <w:rPr>
+          <w:rFonts w:ascii="Times New Roman" w:hAnsi="Times New Roman" w:cs="Times New Roman"/>
+          <w:sz w:val="24"/>
+          <w:szCs w:val="24"/>
+        </w:rPr>
+        <w:t xml:space="preserve"> INT</w:t>
       </w:r>
       <w:r>
         <w:rPr>
@@ -914,13 +1235,23 @@
           <w:szCs w:val="24"/>
         </w:rPr>
       </w:pPr>
-      <w:r>
-        <w:rPr>
-          <w:rFonts w:ascii="Times New Roman" w:hAnsi="Times New Roman" w:cs="Times New Roman"/>
-          <w:sz w:val="24"/>
-          <w:szCs w:val="24"/>
-        </w:rPr>
-        <w:t>year_diff INT</w:t>
+      <w:proofErr w:type="spellStart"/>
+      <w:r>
+        <w:rPr>
+          <w:rFonts w:ascii="Times New Roman" w:hAnsi="Times New Roman" w:cs="Times New Roman"/>
+          <w:sz w:val="24"/>
+          <w:szCs w:val="24"/>
+        </w:rPr>
+        <w:t>year_diff</w:t>
+      </w:r>
+      <w:proofErr w:type="spellEnd"/>
+      <w:r>
+        <w:rPr>
+          <w:rFonts w:ascii="Times New Roman" w:hAnsi="Times New Roman" w:cs="Times New Roman"/>
+          <w:sz w:val="24"/>
+          <w:szCs w:val="24"/>
+        </w:rPr>
+        <w:t xml:space="preserve"> INT</w:t>
       </w:r>
       <w:r>
         <w:rPr>
@@ -965,13 +1296,23 @@
           <w:szCs w:val="24"/>
         </w:rPr>
       </w:pPr>
-      <w:r>
-        <w:rPr>
-          <w:rFonts w:ascii="Times New Roman" w:hAnsi="Times New Roman" w:cs="Times New Roman"/>
-          <w:sz w:val="24"/>
-          <w:szCs w:val="24"/>
-        </w:rPr>
-        <w:t>closing_prices:</w:t>
+      <w:proofErr w:type="spellStart"/>
+      <w:r>
+        <w:rPr>
+          <w:rFonts w:ascii="Times New Roman" w:hAnsi="Times New Roman" w:cs="Times New Roman"/>
+          <w:sz w:val="24"/>
+          <w:szCs w:val="24"/>
+        </w:rPr>
+        <w:t>closing_prices</w:t>
+      </w:r>
+      <w:proofErr w:type="spellEnd"/>
+      <w:r>
+        <w:rPr>
+          <w:rFonts w:ascii="Times New Roman" w:hAnsi="Times New Roman" w:cs="Times New Roman"/>
+          <w:sz w:val="24"/>
+          <w:szCs w:val="24"/>
+        </w:rPr>
+        <w:t>:</w:t>
       </w:r>
     </w:p>
     <w:p>

</xml_diff>